<commit_message>
Minor changes in scripts, added some documents regarding the project
</commit_message>
<xml_diff>
--- a/Theory/УМНИК-НТИ/НТО.docx
+++ b/Theory/УМНИК-НТИ/НТО.docx
@@ -9947,23 +9947,7 @@
           <w:sz w:val="28"/>
           <w:szCs w:val="28"/>
         </w:rPr>
-        <w:t xml:space="preserve">ся </w:t>
-      </w:r>
-      <w:proofErr w:type="gramStart"/>
-      <w:r>
-        <w:rPr>
-          <w:sz w:val="28"/>
-          <w:szCs w:val="28"/>
-        </w:rPr>
-        <w:t>с</w:t>
-      </w:r>
-      <w:proofErr w:type="gramEnd"/>
-      <w:r>
-        <w:rPr>
-          <w:sz w:val="28"/>
-          <w:szCs w:val="28"/>
-        </w:rPr>
-        <w:t xml:space="preserve"> помощью классического алгоритма Виолы-Джонса, описанного ранее, во второй части</w:t>
+        <w:t>ся с помощью классического алгоритма Виолы-Джонса, описанного ранее, во второй части</w:t>
       </w:r>
       <w:r>
         <w:rPr>
@@ -17532,7 +17516,15 @@
                   <w:sz w:val="28"/>
                   <w:szCs w:val="28"/>
                 </w:rPr>
-                <m:t>TP</m:t>
+                <m:t>T</m:t>
+              </m:r>
+              <m:r>
+                <w:rPr>
+                  <w:rFonts w:ascii="Cambria Math" w:hAnsi="Cambria Math" w:cs="Times New Roman"/>
+                  <w:sz w:val="28"/>
+                  <w:szCs w:val="28"/>
+                </w:rPr>
+                <m:t>P</m:t>
               </m:r>
             </m:num>
             <m:den>
@@ -19639,8 +19631,27 @@
           <w:sz w:val="28"/>
           <w:szCs w:val="28"/>
         </w:rPr>
-        <w:t xml:space="preserve"> и фреймворка </w:t>
-      </w:r>
+        <w:t xml:space="preserve"> и </w:t>
+      </w:r>
+      <w:proofErr w:type="spellStart"/>
+      <w:r>
+        <w:rPr>
+          <w:rFonts w:ascii="Times New Roman" w:hAnsi="Times New Roman" w:cs="Times New Roman"/>
+          <w:sz w:val="28"/>
+          <w:szCs w:val="28"/>
+        </w:rPr>
+        <w:t>фреймворка</w:t>
+      </w:r>
+      <w:proofErr w:type="spellEnd"/>
+      <w:r>
+        <w:rPr>
+          <w:rFonts w:ascii="Times New Roman" w:hAnsi="Times New Roman" w:cs="Times New Roman"/>
+          <w:sz w:val="28"/>
+          <w:szCs w:val="28"/>
+        </w:rPr>
+        <w:t xml:space="preserve"> </w:t>
+      </w:r>
+      <w:proofErr w:type="spellStart"/>
       <w:r>
         <w:rPr>
           <w:rFonts w:ascii="Times New Roman" w:hAnsi="Times New Roman" w:cs="Times New Roman"/>
@@ -19650,6 +19661,7 @@
         </w:rPr>
         <w:t>Caffe</w:t>
       </w:r>
+      <w:proofErr w:type="spellEnd"/>
       <w:r>
         <w:rPr>
           <w:rFonts w:ascii="Times New Roman" w:hAnsi="Times New Roman" w:cs="Times New Roman"/>
@@ -19682,13 +19694,23 @@
         </w:rPr>
         <w:t xml:space="preserve"> </w:t>
       </w:r>
-      <w:r>
-        <w:rPr>
-          <w:rFonts w:ascii="Times New Roman" w:hAnsi="Times New Roman" w:cs="Times New Roman"/>
-          <w:sz w:val="28"/>
-          <w:szCs w:val="28"/>
-        </w:rPr>
-        <w:t>сверточных нейронных сетей</w:t>
+      <w:proofErr w:type="spellStart"/>
+      <w:r>
+        <w:rPr>
+          <w:rFonts w:ascii="Times New Roman" w:hAnsi="Times New Roman" w:cs="Times New Roman"/>
+          <w:sz w:val="28"/>
+          <w:szCs w:val="28"/>
+        </w:rPr>
+        <w:t>сверточных</w:t>
+      </w:r>
+      <w:proofErr w:type="spellEnd"/>
+      <w:r>
+        <w:rPr>
+          <w:rFonts w:ascii="Times New Roman" w:hAnsi="Times New Roman" w:cs="Times New Roman"/>
+          <w:sz w:val="28"/>
+          <w:szCs w:val="28"/>
+        </w:rPr>
+        <w:t xml:space="preserve"> нейронных сетей</w:t>
       </w:r>
       <w:r>
         <w:rPr>
@@ -20329,11 +20351,13 @@
         <w:ind w:left="567" w:hanging="567"/>
         <w:rPr>
           <w:b w:val="0"/>
-        </w:rPr>
-      </w:pPr>
-      <w:r>
-        <w:rPr>
-          <w:b w:val="0"/>
+          <w:lang w:val="en-US"/>
+        </w:rPr>
+      </w:pPr>
+      <w:r>
+        <w:rPr>
+          <w:b w:val="0"/>
+          <w:lang w:val="en-US"/>
         </w:rPr>
         <w:t xml:space="preserve">The </w:t>
       </w:r>
@@ -20341,6 +20365,7 @@
       <w:r>
         <w:rPr>
           <w:b w:val="0"/>
+          <w:lang w:val="en-US"/>
         </w:rPr>
         <w:t>Bosphorus</w:t>
       </w:r>
@@ -20348,18 +20373,21 @@
       <w:r>
         <w:rPr>
           <w:b w:val="0"/>
+          <w:lang w:val="en-US"/>
         </w:rPr>
         <w:t xml:space="preserve"> 3D Faces Database. URL: </w:t>
       </w:r>
       <w:r>
         <w:rPr>
           <w:b w:val="0"/>
+          <w:lang w:val="en-US"/>
         </w:rPr>
         <w:t>http://bosphorus.ee.boun.edu.tr/default.aspx</w:t>
       </w:r>
       <w:r>
         <w:rPr>
           <w:b w:val="0"/>
+          <w:lang w:val="en-US"/>
         </w:rPr>
         <w:t>.</w:t>
       </w:r>
@@ -20374,17 +20402,20 @@
         <w:ind w:left="567" w:hanging="567"/>
         <w:rPr>
           <w:b w:val="0"/>
-        </w:rPr>
-      </w:pPr>
-      <w:r>
-        <w:rPr>
-          <w:b w:val="0"/>
+          <w:lang w:val="en-US"/>
+        </w:rPr>
+      </w:pPr>
+      <w:r>
+        <w:rPr>
+          <w:b w:val="0"/>
+          <w:lang w:val="en-US"/>
         </w:rPr>
         <w:t>Facial Expression Research Group Database</w:t>
       </w:r>
       <w:r>
         <w:rPr>
           <w:b w:val="0"/>
+          <w:lang w:val="en-US"/>
         </w:rPr>
         <w:t>. URL: http://rail.cs.washington.edu/projects/deepexpr/ferg-db.html.</w:t>
       </w:r>
@@ -20399,11 +20430,13 @@
         <w:ind w:left="567" w:hanging="567"/>
         <w:rPr>
           <w:b w:val="0"/>
-        </w:rPr>
-      </w:pPr>
-      <w:r>
-        <w:rPr>
-          <w:b w:val="0"/>
+          <w:lang w:val="en-US"/>
+        </w:rPr>
+      </w:pPr>
+      <w:r>
+        <w:rPr>
+          <w:b w:val="0"/>
+          <w:lang w:val="en-US"/>
         </w:rPr>
         <w:t>The FER2013 Database. URL: https://www.kaggle.com/c/challenges-in-representation-learning-facial-expression-recognition-challenge/data.</w:t>
       </w:r>
@@ -20423,8 +20456,15 @@
       <w:r>
         <w:rPr>
           <w:b w:val="0"/>
-        </w:rPr>
-        <w:t>Acted Facial Expressions In The Wild. Static Facial Expressions in the Wild. URL: https://cs.anu.edu.au/few/AFEW.html.</w:t>
+          <w:lang w:val="en-US"/>
+        </w:rPr>
+        <w:t xml:space="preserve">Acted Facial Expressions In The Wild. Static Facial Expressions in the Wild. </w:t>
+      </w:r>
+      <w:r>
+        <w:rPr>
+          <w:b w:val="0"/>
+        </w:rPr>
+        <w:t>URL: https://cs.anu.edu.au/few/AFEW.html.</w:t>
       </w:r>
     </w:p>
     <w:p>
@@ -20437,23 +20477,27 @@
         <w:ind w:left="567" w:hanging="567"/>
         <w:rPr>
           <w:b w:val="0"/>
-        </w:rPr>
-      </w:pPr>
-      <w:r>
-        <w:rPr>
-          <w:b w:val="0"/>
+          <w:lang w:val="en-US"/>
+        </w:rPr>
+      </w:pPr>
+      <w:r>
+        <w:rPr>
+          <w:b w:val="0"/>
+          <w:lang w:val="en-US"/>
         </w:rPr>
         <w:t xml:space="preserve">The CMU Multi-PIE Face Database. URL: </w:t>
       </w:r>
       <w:r>
         <w:rPr>
           <w:b w:val="0"/>
+          <w:lang w:val="en-US"/>
         </w:rPr>
         <w:t>http://www.cs.cmu.edu/afs/cs/project/PIE/MultiPie/Multi-Pie/Home.html</w:t>
       </w:r>
       <w:r>
         <w:rPr>
           <w:b w:val="0"/>
+          <w:lang w:val="en-US"/>
         </w:rPr>
         <w:t>.</w:t>
       </w:r>
@@ -20473,18 +20517,21 @@
       <w:r>
         <w:rPr>
           <w:b w:val="0"/>
+          <w:lang w:val="en-US"/>
         </w:rPr>
         <w:t>Marku</w:t>
       </w:r>
       <w:r>
         <w:rPr>
           <w:b w:val="0"/>
+          <w:lang w:val="en-US"/>
         </w:rPr>
         <w:t>s</w:t>
       </w:r>
       <w:r>
         <w:rPr>
           <w:b w:val="0"/>
+          <w:lang w:val="en-US"/>
         </w:rPr>
         <w:t xml:space="preserve"> N., </w:t>
       </w:r>
@@ -20492,6 +20539,7 @@
       <w:r>
         <w:rPr>
           <w:b w:val="0"/>
+          <w:lang w:val="en-US"/>
         </w:rPr>
         <w:t>Frljak</w:t>
       </w:r>
@@ -20499,6 +20547,7 @@
       <w:r>
         <w:rPr>
           <w:b w:val="0"/>
+          <w:lang w:val="en-US"/>
         </w:rPr>
         <w:t xml:space="preserve"> M., </w:t>
       </w:r>
@@ -20506,12 +20555,14 @@
       <w:r>
         <w:rPr>
           <w:b w:val="0"/>
+          <w:lang w:val="en-US"/>
         </w:rPr>
         <w:t>Pand</w:t>
       </w:r>
       <w:r>
         <w:rPr>
           <w:b w:val="0"/>
+          <w:lang w:val="en-US"/>
         </w:rPr>
         <w:t>zic</w:t>
       </w:r>
@@ -20519,6 +20570,7 @@
       <w:r>
         <w:rPr>
           <w:b w:val="0"/>
+          <w:lang w:val="en-US"/>
         </w:rPr>
         <w:t xml:space="preserve"> I.S., </w:t>
       </w:r>
@@ -20526,6 +20578,7 @@
       <w:r>
         <w:rPr>
           <w:b w:val="0"/>
+          <w:lang w:val="en-US"/>
         </w:rPr>
         <w:t>Ahlberg</w:t>
       </w:r>
@@ -20533,6 +20586,7 @@
       <w:r>
         <w:rPr>
           <w:b w:val="0"/>
+          <w:lang w:val="en-US"/>
         </w:rPr>
         <w:t xml:space="preserve"> J., </w:t>
       </w:r>
@@ -20540,6 +20594,7 @@
       <w:r>
         <w:rPr>
           <w:b w:val="0"/>
+          <w:lang w:val="en-US"/>
         </w:rPr>
         <w:t>Forchheimer</w:t>
       </w:r>
@@ -20547,8 +20602,15 @@
       <w:r>
         <w:rPr>
           <w:b w:val="0"/>
-        </w:rPr>
-        <w:t xml:space="preserve"> R. Object Detection with Pixel Intensity Comparisons Organized in Decision Trees. URL: https://arxiv.org/pdf/1305.4537.pdf.</w:t>
+          <w:lang w:val="en-US"/>
+        </w:rPr>
+        <w:t xml:space="preserve"> R. Object Detection with Pixel Intensity Comparisons Organized in Decision Trees. </w:t>
+      </w:r>
+      <w:r>
+        <w:rPr>
+          <w:b w:val="0"/>
+        </w:rPr>
+        <w:t>URL: https://arxiv.org/pdf/1305.4537.pdf.</w:t>
       </w:r>
     </w:p>
     <w:p>
@@ -20641,41 +20703,27 @@
         <w:rPr>
           <w:b w:val="0"/>
         </w:rPr>
-        <w:t>.</w:t>
+        <w:t>. Погружение в мир нейронных сетей</w:t>
+      </w:r>
+      <w:r>
+        <w:rPr>
+          <w:b w:val="0"/>
+        </w:rPr>
+        <w:t>. – СПб</w:t>
       </w:r>
       <w:proofErr w:type="gramStart"/>
       <w:r>
         <w:rPr>
           <w:b w:val="0"/>
         </w:rPr>
-        <w:t xml:space="preserve"> </w:t>
+        <w:t xml:space="preserve">.: </w:t>
       </w:r>
       <w:proofErr w:type="gramEnd"/>
       <w:r>
         <w:rPr>
           <w:b w:val="0"/>
         </w:rPr>
-        <w:t>Погружение в мир нейронных сетей</w:t>
-      </w:r>
-      <w:r>
-        <w:rPr>
-          <w:b w:val="0"/>
-        </w:rPr>
-        <w:t>. – СПб</w:t>
-      </w:r>
-      <w:proofErr w:type="gramStart"/>
-      <w:r>
-        <w:rPr>
-          <w:b w:val="0"/>
-        </w:rPr>
-        <w:t>.</w:t>
-      </w:r>
-      <w:proofErr w:type="gramEnd"/>
-      <w:r>
-        <w:rPr>
-          <w:b w:val="0"/>
-        </w:rPr>
-        <w:t>: Питер, 2018</w:t>
+        <w:t>Питер, 2018</w:t>
       </w:r>
       <w:r>
         <w:rPr>
@@ -20701,6 +20749,7 @@
       <w:r>
         <w:rPr>
           <w:b w:val="0"/>
+          <w:lang w:val="en-US"/>
         </w:rPr>
         <w:t>Niu</w:t>
       </w:r>
@@ -20708,20 +20757,25 @@
       <w:r>
         <w:rPr>
           <w:b w:val="0"/>
+          <w:lang w:val="en-US"/>
         </w:rPr>
         <w:t xml:space="preserve"> Z., Zhou M., Wang L., </w:t>
       </w:r>
       <w:proofErr w:type="spellStart"/>
-      <w:r>
-        <w:rPr>
-          <w:b w:val="0"/>
+      <w:proofErr w:type="gramStart"/>
+      <w:r>
+        <w:rPr>
+          <w:b w:val="0"/>
+          <w:lang w:val="en-US"/>
         </w:rPr>
         <w:t>Gao</w:t>
       </w:r>
       <w:proofErr w:type="spellEnd"/>
-      <w:r>
-        <w:rPr>
-          <w:b w:val="0"/>
+      <w:proofErr w:type="gramEnd"/>
+      <w:r>
+        <w:rPr>
+          <w:b w:val="0"/>
+          <w:lang w:val="en-US"/>
         </w:rPr>
         <w:t xml:space="preserve"> X., </w:t>
       </w:r>
@@ -20729,6 +20783,7 @@
       <w:r>
         <w:rPr>
           <w:b w:val="0"/>
+          <w:lang w:val="en-US"/>
         </w:rPr>
         <w:t>Hua</w:t>
       </w:r>
@@ -20736,6 +20791,7 @@
       <w:r>
         <w:rPr>
           <w:b w:val="0"/>
+          <w:lang w:val="en-US"/>
         </w:rPr>
         <w:t xml:space="preserve"> G. Ordinal Regression with Multiple Output CNN for Age Estimation // IEEE CVPR, 2016.</w:t>
       </w:r>
@@ -20765,35 +20821,21 @@
         <w:rPr>
           <w:b w:val="0"/>
         </w:rPr>
-        <w:t xml:space="preserve"> Framework [Электронный ресурс]. URL: http://</w:t>
+        <w:t xml:space="preserve"> </w:t>
       </w:r>
       <w:proofErr w:type="spellStart"/>
       <w:r>
         <w:rPr>
           <w:b w:val="0"/>
         </w:rPr>
-        <w:t>caffe</w:t>
+        <w:t>Framework</w:t>
       </w:r>
       <w:proofErr w:type="spellEnd"/>
       <w:r>
         <w:rPr>
           <w:b w:val="0"/>
         </w:rPr>
-        <w:t>.</w:t>
-      </w:r>
-      <w:proofErr w:type="spellStart"/>
-      <w:r>
-        <w:rPr>
-          <w:b w:val="0"/>
-        </w:rPr>
-        <w:t>berkleyvision</w:t>
-      </w:r>
-      <w:proofErr w:type="spellEnd"/>
-      <w:r>
-        <w:rPr>
-          <w:b w:val="0"/>
-        </w:rPr>
-        <w:t>.org.</w:t>
+        <w:t xml:space="preserve"> [Электронный ресурс]. URL: http://caffe.berkleyvision.org.</w:t>
       </w:r>
     </w:p>
     <w:p>
@@ -20806,7 +20848,6 @@
         <w:ind w:left="567" w:hanging="567"/>
         <w:rPr>
           <w:b w:val="0"/>
-          <w:lang w:val="en-US"/>
         </w:rPr>
       </w:pPr>
       <w:proofErr w:type="spellStart"/>
@@ -20835,30 +20876,8 @@
         <w:rPr>
           <w:b w:val="0"/>
         </w:rPr>
-        <w:t xml:space="preserve"> </w:t>
-      </w:r>
-      <w:proofErr w:type="spellStart"/>
-      <w:r>
-        <w:rPr>
-          <w:b w:val="0"/>
-        </w:rPr>
-        <w:t>Дж</w:t>
-      </w:r>
-      <w:proofErr w:type="spellEnd"/>
-      <w:r>
-        <w:rPr>
-          <w:b w:val="0"/>
-        </w:rPr>
-        <w:t xml:space="preserve">. Python для сложных задач: наука о данных и машинное обучение. </w:t>
-      </w:r>
-      <w:proofErr w:type="spellStart"/>
-      <w:r>
-        <w:rPr>
-          <w:b w:val="0"/>
-        </w:rPr>
-        <w:t>СПб</w:t>
-      </w:r>
-      <w:proofErr w:type="spellEnd"/>
+        <w:t xml:space="preserve"> Дж. Python для сложных задач: наука о данных и машинное обучение. СПб</w:t>
+      </w:r>
       <w:proofErr w:type="gramStart"/>
       <w:r>
         <w:rPr>
@@ -20866,20 +20885,12 @@
         </w:rPr>
         <w:t xml:space="preserve">.: </w:t>
       </w:r>
-      <w:proofErr w:type="spellStart"/>
       <w:proofErr w:type="gramEnd"/>
       <w:r>
         <w:rPr>
           <w:b w:val="0"/>
         </w:rPr>
-        <w:t>Питер</w:t>
-      </w:r>
-      <w:proofErr w:type="spellEnd"/>
-      <w:r>
-        <w:rPr>
-          <w:b w:val="0"/>
-        </w:rPr>
-        <w:t>, 2018, 576 с.</w:t>
+        <w:t>Питер, 2018, 576 с.</w:t>
       </w:r>
     </w:p>
     <w:p>
@@ -20926,6 +20937,7 @@
       <w:r>
         <w:rPr>
           <w:b w:val="0"/>
+          <w:lang w:val="en-US"/>
         </w:rPr>
         <w:t>Scikit</w:t>
       </w:r>
@@ -20933,6 +20945,7 @@
       <w:r>
         <w:rPr>
           <w:b w:val="0"/>
+          <w:lang w:val="en-US"/>
         </w:rPr>
         <w:t>-learn. Web: http://scikit-learn.org/stable.</w:t>
       </w:r>
@@ -30606,6 +30619,7 @@
           <w:b w:val="0"/>
           <w:sz w:val="24"/>
           <w:szCs w:val="24"/>
+          <w:lang w:val="en-US"/>
         </w:rPr>
       </w:pPr>
       <w:r>
@@ -30618,12 +30632,12 @@
         <w:t xml:space="preserve">  </w:t>
       </w:r>
       <w:proofErr w:type="spellStart"/>
-      <w:proofErr w:type="gramStart"/>
-      <w:r>
-        <w:rPr>
-          <w:b w:val="0"/>
-          <w:sz w:val="24"/>
-          <w:szCs w:val="24"/>
+      <w:r>
+        <w:rPr>
+          <w:b w:val="0"/>
+          <w:sz w:val="24"/>
+          <w:szCs w:val="24"/>
+          <w:lang w:val="en-US"/>
         </w:rPr>
         <w:t>accuracy_param</w:t>
       </w:r>
@@ -30633,10 +30647,10 @@
           <w:b w:val="0"/>
           <w:sz w:val="24"/>
           <w:szCs w:val="24"/>
+          <w:lang w:val="en-US"/>
         </w:rPr>
         <w:t xml:space="preserve"> {</w:t>
       </w:r>
-      <w:proofErr w:type="gramEnd"/>
     </w:p>
     <w:p>
       <w:pPr>
@@ -30645,13 +30659,15 @@
           <w:b w:val="0"/>
           <w:sz w:val="24"/>
           <w:szCs w:val="24"/>
-        </w:rPr>
-      </w:pPr>
-      <w:r>
-        <w:rPr>
-          <w:b w:val="0"/>
-          <w:sz w:val="24"/>
-          <w:szCs w:val="24"/>
+          <w:lang w:val="en-US"/>
+        </w:rPr>
+      </w:pPr>
+      <w:r>
+        <w:rPr>
+          <w:b w:val="0"/>
+          <w:sz w:val="24"/>
+          <w:szCs w:val="24"/>
+          <w:lang w:val="en-US"/>
         </w:rPr>
         <w:t xml:space="preserve">    </w:t>
       </w:r>
@@ -30661,6 +30677,7 @@
           <w:b w:val="0"/>
           <w:sz w:val="24"/>
           <w:szCs w:val="24"/>
+          <w:lang w:val="en-US"/>
         </w:rPr>
         <w:t>top_k</w:t>
       </w:r>
@@ -30670,6 +30687,7 @@
           <w:b w:val="0"/>
           <w:sz w:val="24"/>
           <w:szCs w:val="24"/>
+          <w:lang w:val="en-US"/>
         </w:rPr>
         <w:t>: 1</w:t>
       </w:r>
@@ -30688,8 +30706,17 @@
           <w:b w:val="0"/>
           <w:sz w:val="24"/>
           <w:szCs w:val="24"/>
-        </w:rPr>
-        <w:t xml:space="preserve">  }</w:t>
+          <w:lang w:val="en-US"/>
+        </w:rPr>
+        <w:t xml:space="preserve">  </w:t>
+      </w:r>
+      <w:r>
+        <w:rPr>
+          <w:b w:val="0"/>
+          <w:sz w:val="24"/>
+          <w:szCs w:val="24"/>
+        </w:rPr>
+        <w:t>}</w:t>
       </w:r>
     </w:p>
     <w:p>
@@ -30768,7 +30795,7 @@
             <w:rPr>
               <w:noProof/>
             </w:rPr>
-            <w:t>31</w:t>
+            <w:t>29</w:t>
           </w:r>
         </w:fldSimple>
       </w:p>
@@ -33610,7 +33637,7 @@
 </file>
 
 <file path=customXml/itemProps1.xml><?xml version="1.0" encoding="utf-8"?>
-<ds:datastoreItem xmlns:ds="http://schemas.openxmlformats.org/officeDocument/2006/customXml" ds:itemID="{3989D53B-429C-4BA8-98DA-1C9B631F55C3}">
+<ds:datastoreItem xmlns:ds="http://schemas.openxmlformats.org/officeDocument/2006/customXml" ds:itemID="{9B6A1F68-6FF2-4EC1-8C72-0884748660C3}">
   <ds:schemaRefs>
     <ds:schemaRef ds:uri="http://schemas.openxmlformats.org/officeDocument/2006/bibliography"/>
   </ds:schemaRefs>

</xml_diff>